<commit_message>
major update on forum use case
</commit_message>
<xml_diff>
--- a/docs/Use-cases/3-4-5_Use_cases.docx
+++ b/docs/Use-cases/3-4-5_Use_cases.docx
@@ -54,6 +54,7 @@
         <w:rPr>
           <w:sz w:val="32"/>
           <w:szCs w:val="32"/>
+          <w:lang w:val="en-US"/>
         </w:rPr>
       </w:pPr>
     </w:p>
@@ -64,14 +65,38 @@
         <w:rPr>
           <w:sz w:val="32"/>
           <w:szCs w:val="32"/>
-        </w:rPr>
-      </w:pPr>
-      <w:r>
-        <w:rPr>
-          <w:sz w:val="32"/>
-          <w:szCs w:val="32"/>
-        </w:rPr>
-        <w:t>Βασική Ροή:</w:t>
+          <w:lang w:val="en-US"/>
+        </w:rPr>
+      </w:pPr>
+      <w:r>
+        <w:rPr>
+          <w:sz w:val="32"/>
+          <w:szCs w:val="32"/>
+        </w:rPr>
+        <w:t>Βασική</w:t>
+      </w:r>
+      <w:r>
+        <w:rPr>
+          <w:sz w:val="32"/>
+          <w:szCs w:val="32"/>
+          <w:lang w:val="en-US"/>
+        </w:rPr>
+        <w:t xml:space="preserve"> </w:t>
+      </w:r>
+      <w:r>
+        <w:rPr>
+          <w:sz w:val="32"/>
+          <w:szCs w:val="32"/>
+        </w:rPr>
+        <w:t>Ροή</w:t>
+      </w:r>
+      <w:r>
+        <w:rPr>
+          <w:sz w:val="32"/>
+          <w:szCs w:val="32"/>
+          <w:lang w:val="en-US"/>
+        </w:rPr>
+        <w:t>:</w:t>
       </w:r>
     </w:p>
     <w:p>
@@ -81,6 +106,7 @@
         <w:rPr>
           <w:sz w:val="32"/>
           <w:szCs w:val="32"/>
+          <w:lang w:val="en-US"/>
         </w:rPr>
       </w:pPr>
     </w:p>
@@ -152,7 +178,21 @@
           <w:sz w:val="32"/>
           <w:szCs w:val="32"/>
         </w:rPr>
-        <w:t xml:space="preserve">Η εφαρμογή τον ανακατευθύνει στη σελίδα του φόρουμ όπου υπάρχουν </w:t>
+        <w:t xml:space="preserve">Η εφαρμογή τον ανακατευθύνει στη σελίδα του φόρουμ </w:t>
+      </w:r>
+      <w:r>
+        <w:rPr>
+          <w:sz w:val="32"/>
+          <w:szCs w:val="32"/>
+        </w:rPr>
+        <w:t>και εμφανίζει μια λίστα με τα νεότερα</w:t>
+      </w:r>
+      <w:r>
+        <w:rPr>
+          <w:sz w:val="32"/>
+          <w:szCs w:val="32"/>
+        </w:rPr>
+        <w:t xml:space="preserve"> </w:t>
       </w:r>
       <w:r>
         <w:rPr>
@@ -174,7 +214,37 @@
           <w:sz w:val="32"/>
           <w:szCs w:val="32"/>
         </w:rPr>
-        <w:t>χρηστών</w:t>
+        <w:t xml:space="preserve">χρηστών παρουσιασμένα συνοπτικά με τον τίτλο και λίγες λεπτομέρειες για το θέμα, αλλά και τον αριθμό σχόλιων και </w:t>
+      </w:r>
+      <w:r>
+        <w:rPr>
+          <w:sz w:val="32"/>
+          <w:szCs w:val="32"/>
+          <w:lang w:val="en-US"/>
+        </w:rPr>
+        <w:t>like</w:t>
+      </w:r>
+      <w:r>
+        <w:rPr>
+          <w:sz w:val="32"/>
+          <w:szCs w:val="32"/>
+        </w:rPr>
+        <w:t xml:space="preserve"> </w:t>
+      </w:r>
+      <w:r>
+        <w:rPr>
+          <w:sz w:val="32"/>
+          <w:szCs w:val="32"/>
+        </w:rPr>
+        <w:t xml:space="preserve">και </w:t>
+      </w:r>
+      <w:r>
+        <w:rPr>
+          <w:sz w:val="32"/>
+          <w:szCs w:val="32"/>
+          <w:lang w:val="en-US"/>
+        </w:rPr>
+        <w:t>dislike</w:t>
       </w:r>
       <w:r>
         <w:rPr>
@@ -224,7 +294,167 @@
           <w:sz w:val="32"/>
           <w:szCs w:val="32"/>
         </w:rPr>
-        <w:t>που τον ενδιαφέρει για να διαβάσει περισσότερα.</w:t>
+        <w:t>που τον ενδιαφέρει για να διαβάσει περισσότερα</w:t>
+      </w:r>
+      <w:r>
+        <w:rPr>
+          <w:sz w:val="32"/>
+          <w:szCs w:val="32"/>
+        </w:rPr>
+        <w:t xml:space="preserve"> πατώντας πάνω σε ένα από αυτά </w:t>
+      </w:r>
+      <w:r>
+        <w:rPr>
+          <w:sz w:val="32"/>
+          <w:szCs w:val="32"/>
+        </w:rPr>
+        <w:t>.</w:t>
+      </w:r>
+    </w:p>
+    <w:p>
+      <w:pPr>
+        <w:pStyle w:val="a3"/>
+        <w:numPr>
+          <w:ilvl w:val="0"/>
+          <w:numId w:val="2"/>
+        </w:numPr>
+        <w:jc w:val="both"/>
+        <w:rPr>
+          <w:sz w:val="32"/>
+          <w:szCs w:val="32"/>
+        </w:rPr>
+      </w:pPr>
+      <w:r>
+        <w:rPr>
+          <w:sz w:val="32"/>
+          <w:szCs w:val="32"/>
+        </w:rPr>
+        <w:t xml:space="preserve">Το </w:t>
+      </w:r>
+      <w:r>
+        <w:rPr>
+          <w:sz w:val="32"/>
+          <w:szCs w:val="32"/>
+          <w:lang w:val="en-US"/>
+        </w:rPr>
+        <w:t>post</w:t>
+      </w:r>
+      <w:r>
+        <w:rPr>
+          <w:sz w:val="32"/>
+          <w:szCs w:val="32"/>
+        </w:rPr>
+        <w:t xml:space="preserve"> </w:t>
+      </w:r>
+      <w:r>
+        <w:rPr>
+          <w:sz w:val="32"/>
+          <w:szCs w:val="32"/>
+        </w:rPr>
+        <w:t xml:space="preserve">«ανοίγει» σε ένα </w:t>
+      </w:r>
+      <w:r>
+        <w:rPr>
+          <w:sz w:val="32"/>
+          <w:szCs w:val="32"/>
+          <w:lang w:val="en-US"/>
+        </w:rPr>
+        <w:t>popup</w:t>
+      </w:r>
+      <w:r>
+        <w:rPr>
+          <w:sz w:val="32"/>
+          <w:szCs w:val="32"/>
+        </w:rPr>
+        <w:t xml:space="preserve"> για να το διαβάσει ο χρήστης.</w:t>
+      </w:r>
+    </w:p>
+    <w:p>
+      <w:pPr>
+        <w:pStyle w:val="a3"/>
+        <w:numPr>
+          <w:ilvl w:val="0"/>
+          <w:numId w:val="2"/>
+        </w:numPr>
+        <w:jc w:val="both"/>
+        <w:rPr>
+          <w:sz w:val="32"/>
+          <w:szCs w:val="32"/>
+        </w:rPr>
+      </w:pPr>
+      <w:r>
+        <w:rPr>
+          <w:sz w:val="32"/>
+          <w:szCs w:val="32"/>
+        </w:rPr>
+        <w:t xml:space="preserve">Ο χρήστης έχει τη δυνατότητα να σχολιάσει το περιεχόμενο του </w:t>
+      </w:r>
+      <w:r>
+        <w:rPr>
+          <w:sz w:val="32"/>
+          <w:szCs w:val="32"/>
+          <w:lang w:val="en-US"/>
+        </w:rPr>
+        <w:t>poster</w:t>
+      </w:r>
+      <w:r>
+        <w:rPr>
+          <w:sz w:val="32"/>
+          <w:szCs w:val="32"/>
+        </w:rPr>
+        <w:t xml:space="preserve"> </w:t>
+      </w:r>
+      <w:r>
+        <w:rPr>
+          <w:sz w:val="32"/>
+          <w:szCs w:val="32"/>
+        </w:rPr>
+        <w:t>πατώντας στο κουμπί «</w:t>
+      </w:r>
+      <w:r>
+        <w:rPr>
+          <w:sz w:val="32"/>
+          <w:szCs w:val="32"/>
+          <w:lang w:val="en-US"/>
+        </w:rPr>
+        <w:t>comment</w:t>
+      </w:r>
+      <w:r>
+        <w:rPr>
+          <w:sz w:val="32"/>
+          <w:szCs w:val="32"/>
+        </w:rPr>
+        <w:t>», αλλά και να πατήσει το κουμπί «</w:t>
+      </w:r>
+      <w:r>
+        <w:rPr>
+          <w:sz w:val="32"/>
+          <w:szCs w:val="32"/>
+          <w:lang w:val="en-US"/>
+        </w:rPr>
+        <w:t>like</w:t>
+      </w:r>
+      <w:r>
+        <w:rPr>
+          <w:sz w:val="32"/>
+          <w:szCs w:val="32"/>
+        </w:rPr>
+        <w:t>» και «</w:t>
+      </w:r>
+      <w:r>
+        <w:rPr>
+          <w:sz w:val="32"/>
+          <w:szCs w:val="32"/>
+          <w:lang w:val="en-US"/>
+        </w:rPr>
+        <w:t>dislike</w:t>
+      </w:r>
+      <w:r>
+        <w:rPr>
+          <w:sz w:val="32"/>
+          <w:szCs w:val="32"/>
+        </w:rPr>
+        <w:t>»</w:t>
       </w:r>
     </w:p>
     <w:p>
@@ -450,6 +680,244 @@
     </w:p>
     <w:p>
       <w:pPr>
+        <w:pStyle w:val="a3"/>
+        <w:ind w:left="1080"/>
+        <w:jc w:val="both"/>
+        <w:rPr>
+          <w:sz w:val="32"/>
+          <w:szCs w:val="32"/>
+          <w:lang w:val="en-US"/>
+        </w:rPr>
+      </w:pPr>
+      <w:r>
+        <w:rPr>
+          <w:sz w:val="32"/>
+          <w:szCs w:val="32"/>
+        </w:rPr>
+        <w:t>Εναλλακτική</w:t>
+      </w:r>
+      <w:r>
+        <w:rPr>
+          <w:sz w:val="32"/>
+          <w:szCs w:val="32"/>
+          <w:lang w:val="en-US"/>
+        </w:rPr>
+        <w:t xml:space="preserve"> </w:t>
+      </w:r>
+      <w:r>
+        <w:rPr>
+          <w:sz w:val="32"/>
+          <w:szCs w:val="32"/>
+        </w:rPr>
+        <w:t>ροή</w:t>
+      </w:r>
+      <w:r>
+        <w:rPr>
+          <w:sz w:val="32"/>
+          <w:szCs w:val="32"/>
+          <w:lang w:val="en-US"/>
+        </w:rPr>
+        <w:t>:</w:t>
+      </w:r>
+    </w:p>
+    <w:p>
+      <w:pPr>
+        <w:pStyle w:val="a3"/>
+        <w:numPr>
+          <w:ilvl w:val="0"/>
+          <w:numId w:val="9"/>
+        </w:numPr>
+        <w:jc w:val="both"/>
+        <w:rPr>
+          <w:sz w:val="32"/>
+          <w:szCs w:val="32"/>
+        </w:rPr>
+      </w:pPr>
+      <w:r>
+        <w:rPr>
+          <w:sz w:val="32"/>
+          <w:szCs w:val="32"/>
+        </w:rPr>
+        <w:t xml:space="preserve">Ο χρήστης αφότου έχει εισέλθει στην αρχική σελίδα </w:t>
+      </w:r>
+      <w:r>
+        <w:rPr>
+          <w:sz w:val="32"/>
+          <w:szCs w:val="32"/>
+          <w:lang w:val="en-US"/>
+        </w:rPr>
+        <w:t>forum</w:t>
+      </w:r>
+      <w:r>
+        <w:rPr>
+          <w:sz w:val="32"/>
+          <w:szCs w:val="32"/>
+        </w:rPr>
+        <w:t xml:space="preserve"> </w:t>
+      </w:r>
+      <w:r>
+        <w:rPr>
+          <w:sz w:val="32"/>
+          <w:szCs w:val="32"/>
+        </w:rPr>
+        <w:t xml:space="preserve">μπορεί να πατήσει το κουμπί «φίλτρα» για να ταξινομήσει το περιεχόμενο των </w:t>
+      </w:r>
+      <w:r>
+        <w:rPr>
+          <w:sz w:val="32"/>
+          <w:szCs w:val="32"/>
+          <w:lang w:val="en-US"/>
+        </w:rPr>
+        <w:t>post</w:t>
+      </w:r>
+      <w:r>
+        <w:rPr>
+          <w:sz w:val="32"/>
+          <w:szCs w:val="32"/>
+        </w:rPr>
+        <w:t xml:space="preserve"> </w:t>
+      </w:r>
+      <w:r>
+        <w:rPr>
+          <w:sz w:val="32"/>
+          <w:szCs w:val="32"/>
+        </w:rPr>
+        <w:t>ανάλογα με το πόσο πρόσφατο είναι</w:t>
+      </w:r>
+      <w:r>
+        <w:rPr>
+          <w:sz w:val="32"/>
+          <w:szCs w:val="32"/>
+        </w:rPr>
+        <w:t xml:space="preserve">, </w:t>
+      </w:r>
+      <w:r>
+        <w:rPr>
+          <w:sz w:val="32"/>
+          <w:szCs w:val="32"/>
+        </w:rPr>
+        <w:t xml:space="preserve">το πόσα </w:t>
+      </w:r>
+      <w:r>
+        <w:rPr>
+          <w:sz w:val="32"/>
+          <w:szCs w:val="32"/>
+          <w:lang w:val="en-US"/>
+        </w:rPr>
+        <w:t>views</w:t>
+      </w:r>
+      <w:r>
+        <w:rPr>
+          <w:sz w:val="32"/>
+          <w:szCs w:val="32"/>
+        </w:rPr>
+        <w:t>/</w:t>
+      </w:r>
+      <w:r>
+        <w:rPr>
+          <w:sz w:val="32"/>
+          <w:szCs w:val="32"/>
+          <w:lang w:val="en-US"/>
+        </w:rPr>
+        <w:t>likes</w:t>
+      </w:r>
+      <w:r>
+        <w:rPr>
+          <w:sz w:val="32"/>
+          <w:szCs w:val="32"/>
+        </w:rPr>
+        <w:t>/</w:t>
+      </w:r>
+      <w:r>
+        <w:rPr>
+          <w:sz w:val="32"/>
+          <w:szCs w:val="32"/>
+          <w:lang w:val="en-US"/>
+        </w:rPr>
+        <w:t>dislikes</w:t>
+      </w:r>
+      <w:r>
+        <w:rPr>
+          <w:sz w:val="32"/>
+          <w:szCs w:val="32"/>
+        </w:rPr>
+        <w:t xml:space="preserve"> </w:t>
+      </w:r>
+      <w:r>
+        <w:rPr>
+          <w:sz w:val="32"/>
+          <w:szCs w:val="32"/>
+        </w:rPr>
+        <w:t xml:space="preserve">και </w:t>
+      </w:r>
+      <w:r>
+        <w:rPr>
+          <w:sz w:val="32"/>
+          <w:szCs w:val="32"/>
+          <w:lang w:val="en-US"/>
+        </w:rPr>
+        <w:t>comments</w:t>
+      </w:r>
+      <w:r>
+        <w:rPr>
+          <w:sz w:val="32"/>
+          <w:szCs w:val="32"/>
+        </w:rPr>
+        <w:t xml:space="preserve"> </w:t>
+      </w:r>
+      <w:r>
+        <w:rPr>
+          <w:sz w:val="32"/>
+          <w:szCs w:val="32"/>
+        </w:rPr>
+        <w:t>έχει, με φθίνουσα ή και αύξουσα σειρά.</w:t>
+      </w:r>
+    </w:p>
+    <w:p>
+      <w:pPr>
+        <w:pStyle w:val="a3"/>
+        <w:numPr>
+          <w:ilvl w:val="0"/>
+          <w:numId w:val="9"/>
+        </w:numPr>
+        <w:jc w:val="both"/>
+        <w:rPr>
+          <w:sz w:val="32"/>
+          <w:szCs w:val="32"/>
+        </w:rPr>
+      </w:pPr>
+      <w:r>
+        <w:rPr>
+          <w:sz w:val="32"/>
+          <w:szCs w:val="32"/>
+        </w:rPr>
+        <w:t xml:space="preserve">Όταν ο χρήστης επιλέξει τα φίλτρα του, του παρουσιάζεται το περιεχόμενο των </w:t>
+      </w:r>
+      <w:r>
+        <w:rPr>
+          <w:sz w:val="32"/>
+          <w:szCs w:val="32"/>
+          <w:lang w:val="en-US"/>
+        </w:rPr>
+        <w:t>posts</w:t>
+      </w:r>
+      <w:r>
+        <w:rPr>
+          <w:sz w:val="32"/>
+          <w:szCs w:val="32"/>
+        </w:rPr>
+        <w:t xml:space="preserve"> </w:t>
+      </w:r>
+      <w:r>
+        <w:rPr>
+          <w:sz w:val="32"/>
+          <w:szCs w:val="32"/>
+        </w:rPr>
+        <w:t>ταξινομημένο ανάλογα με τις προτιμήσεις του.</w:t>
+      </w:r>
+    </w:p>
+    <w:p>
+      <w:pPr>
         <w:ind w:left="720"/>
         <w:jc w:val="both"/>
         <w:rPr>
@@ -460,7 +928,11 @@
           <w:lang w:val="en-US"/>
         </w:rPr>
       </w:pPr>
-      <w:r>
+    </w:p>
+    <w:p>
+      <w:pPr>
+        <w:ind w:left="720"/>
+        <w:jc w:val="both"/>
         <w:rPr>
           <w:b/>
           <w:bCs/>
@@ -468,6 +940,55 @@
           <w:szCs w:val="32"/>
           <w:lang w:val="en-US"/>
         </w:rPr>
+      </w:pPr>
+    </w:p>
+    <w:p>
+      <w:pPr>
+        <w:ind w:left="720"/>
+        <w:jc w:val="both"/>
+        <w:rPr>
+          <w:b/>
+          <w:bCs/>
+          <w:sz w:val="32"/>
+          <w:szCs w:val="32"/>
+          <w:lang w:val="en-US"/>
+        </w:rPr>
+      </w:pPr>
+    </w:p>
+    <w:p>
+      <w:pPr>
+        <w:ind w:left="720"/>
+        <w:jc w:val="both"/>
+        <w:rPr>
+          <w:b/>
+          <w:bCs/>
+          <w:sz w:val="32"/>
+          <w:szCs w:val="32"/>
+          <w:lang w:val="en-US"/>
+        </w:rPr>
+      </w:pPr>
+    </w:p>
+    <w:p>
+      <w:pPr>
+        <w:ind w:left="720"/>
+        <w:jc w:val="both"/>
+        <w:rPr>
+          <w:b/>
+          <w:bCs/>
+          <w:sz w:val="32"/>
+          <w:szCs w:val="32"/>
+          <w:lang w:val="en-US"/>
+        </w:rPr>
+      </w:pPr>
+      <w:r>
+        <w:rPr>
+          <w:b/>
+          <w:bCs/>
+          <w:sz w:val="32"/>
+          <w:szCs w:val="32"/>
+          <w:lang w:val="en-US"/>
+        </w:rPr>
+        <w:lastRenderedPageBreak/>
         <w:t>News Feed use case</w:t>
       </w:r>
     </w:p>
@@ -478,14 +999,38 @@
         <w:rPr>
           <w:sz w:val="32"/>
           <w:szCs w:val="32"/>
-        </w:rPr>
-      </w:pPr>
-      <w:r>
-        <w:rPr>
-          <w:sz w:val="32"/>
-          <w:szCs w:val="32"/>
-        </w:rPr>
-        <w:t>Βασική Ροή:</w:t>
+          <w:lang w:val="en-US"/>
+        </w:rPr>
+      </w:pPr>
+      <w:r>
+        <w:rPr>
+          <w:sz w:val="32"/>
+          <w:szCs w:val="32"/>
+        </w:rPr>
+        <w:t>Βασική</w:t>
+      </w:r>
+      <w:r>
+        <w:rPr>
+          <w:sz w:val="32"/>
+          <w:szCs w:val="32"/>
+          <w:lang w:val="en-US"/>
+        </w:rPr>
+        <w:t xml:space="preserve"> </w:t>
+      </w:r>
+      <w:r>
+        <w:rPr>
+          <w:sz w:val="32"/>
+          <w:szCs w:val="32"/>
+        </w:rPr>
+        <w:t>Ροή</w:t>
+      </w:r>
+      <w:r>
+        <w:rPr>
+          <w:sz w:val="32"/>
+          <w:szCs w:val="32"/>
+          <w:lang w:val="en-US"/>
+        </w:rPr>
+        <w:t>:</w:t>
       </w:r>
     </w:p>
     <w:p>
@@ -847,10 +1392,10 @@
         <w:rPr>
           <w:sz w:val="32"/>
           <w:szCs w:val="32"/>
-        </w:rPr>
-        <w:t>Ν</w:t>
-      </w:r>
-      <w:proofErr w:type="spellStart"/>
+          <w:lang w:val="en-US"/>
+        </w:rPr>
+        <w:t>N</w:t>
+      </w:r>
       <w:r>
         <w:rPr>
           <w:sz w:val="32"/>
@@ -859,7 +1404,6 @@
         </w:rPr>
         <w:t>ew</w:t>
       </w:r>
-      <w:proofErr w:type="spellEnd"/>
       <w:r>
         <w:rPr>
           <w:sz w:val="32"/>
@@ -1098,6 +1642,7 @@
         <w:rPr>
           <w:sz w:val="32"/>
           <w:szCs w:val="32"/>
+          <w:lang w:val="en-US"/>
         </w:rPr>
       </w:pPr>
       <w:r>
@@ -1115,7 +1660,30 @@
           <w:sz w:val="32"/>
           <w:szCs w:val="32"/>
         </w:rPr>
-        <w:t>Βασική Ροή:</w:t>
+        <w:t>Βασική</w:t>
+      </w:r>
+      <w:r>
+        <w:rPr>
+          <w:sz w:val="32"/>
+          <w:szCs w:val="32"/>
+          <w:lang w:val="en-US"/>
+        </w:rPr>
+        <w:t xml:space="preserve"> </w:t>
+      </w:r>
+      <w:r>
+        <w:rPr>
+          <w:sz w:val="32"/>
+          <w:szCs w:val="32"/>
+        </w:rPr>
+        <w:t>Ροή</w:t>
+      </w:r>
+      <w:r>
+        <w:rPr>
+          <w:sz w:val="32"/>
+          <w:szCs w:val="32"/>
+          <w:lang w:val="en-US"/>
+        </w:rPr>
+        <w:t>:</w:t>
       </w:r>
     </w:p>
     <w:p>
@@ -1708,6 +2276,95 @@
     </w:lvl>
   </w:abstractNum>
   <w:abstractNum w:abstractNumId="3" w15:restartNumberingAfterBreak="0">
+    <w:nsid w:val="2E6A537B"/>
+    <w:multiLevelType w:val="hybridMultilevel"/>
+    <w:tmpl w:val="8F3EC0D0"/>
+    <w:lvl w:ilvl="0" w:tplc="35BCEF64">
+      <w:start w:val="1"/>
+      <w:numFmt w:val="decimal"/>
+      <w:lvlText w:val="%1."/>
+      <w:lvlJc w:val="left"/>
+      <w:pPr>
+        <w:ind w:left="1080" w:hanging="360"/>
+      </w:pPr>
+      <w:rPr>
+        <w:rFonts w:hint="default"/>
+      </w:rPr>
+    </w:lvl>
+    <w:lvl w:ilvl="1" w:tplc="04080019" w:tentative="1">
+      <w:start w:val="1"/>
+      <w:numFmt w:val="lowerLetter"/>
+      <w:lvlText w:val="%2."/>
+      <w:lvlJc w:val="left"/>
+      <w:pPr>
+        <w:ind w:left="1800" w:hanging="360"/>
+      </w:pPr>
+    </w:lvl>
+    <w:lvl w:ilvl="2" w:tplc="0408001B" w:tentative="1">
+      <w:start w:val="1"/>
+      <w:numFmt w:val="lowerRoman"/>
+      <w:lvlText w:val="%3."/>
+      <w:lvlJc w:val="right"/>
+      <w:pPr>
+        <w:ind w:left="2520" w:hanging="180"/>
+      </w:pPr>
+    </w:lvl>
+    <w:lvl w:ilvl="3" w:tplc="0408000F" w:tentative="1">
+      <w:start w:val="1"/>
+      <w:numFmt w:val="decimal"/>
+      <w:lvlText w:val="%4."/>
+      <w:lvlJc w:val="left"/>
+      <w:pPr>
+        <w:ind w:left="3240" w:hanging="360"/>
+      </w:pPr>
+    </w:lvl>
+    <w:lvl w:ilvl="4" w:tplc="04080019" w:tentative="1">
+      <w:start w:val="1"/>
+      <w:numFmt w:val="lowerLetter"/>
+      <w:lvlText w:val="%5."/>
+      <w:lvlJc w:val="left"/>
+      <w:pPr>
+        <w:ind w:left="3960" w:hanging="360"/>
+      </w:pPr>
+    </w:lvl>
+    <w:lvl w:ilvl="5" w:tplc="0408001B" w:tentative="1">
+      <w:start w:val="1"/>
+      <w:numFmt w:val="lowerRoman"/>
+      <w:lvlText w:val="%6."/>
+      <w:lvlJc w:val="right"/>
+      <w:pPr>
+        <w:ind w:left="4680" w:hanging="180"/>
+      </w:pPr>
+    </w:lvl>
+    <w:lvl w:ilvl="6" w:tplc="0408000F" w:tentative="1">
+      <w:start w:val="1"/>
+      <w:numFmt w:val="decimal"/>
+      <w:lvlText w:val="%7."/>
+      <w:lvlJc w:val="left"/>
+      <w:pPr>
+        <w:ind w:left="5400" w:hanging="360"/>
+      </w:pPr>
+    </w:lvl>
+    <w:lvl w:ilvl="7" w:tplc="04080019" w:tentative="1">
+      <w:start w:val="1"/>
+      <w:numFmt w:val="lowerLetter"/>
+      <w:lvlText w:val="%8."/>
+      <w:lvlJc w:val="left"/>
+      <w:pPr>
+        <w:ind w:left="6120" w:hanging="360"/>
+      </w:pPr>
+    </w:lvl>
+    <w:lvl w:ilvl="8" w:tplc="0408001B" w:tentative="1">
+      <w:start w:val="1"/>
+      <w:numFmt w:val="lowerRoman"/>
+      <w:lvlText w:val="%9."/>
+      <w:lvlJc w:val="right"/>
+      <w:pPr>
+        <w:ind w:left="6840" w:hanging="180"/>
+      </w:pPr>
+    </w:lvl>
+  </w:abstractNum>
+  <w:abstractNum w:abstractNumId="4" w15:restartNumberingAfterBreak="0">
     <w:nsid w:val="3D715437"/>
     <w:multiLevelType w:val="hybridMultilevel"/>
     <w:tmpl w:val="26A01496"/>
@@ -1796,7 +2453,7 @@
       </w:pPr>
     </w:lvl>
   </w:abstractNum>
-  <w:abstractNum w:abstractNumId="4" w15:restartNumberingAfterBreak="0">
+  <w:abstractNum w:abstractNumId="5" w15:restartNumberingAfterBreak="0">
     <w:nsid w:val="55415938"/>
     <w:multiLevelType w:val="hybridMultilevel"/>
     <w:tmpl w:val="F0081600"/>
@@ -1885,7 +2542,7 @@
       </w:pPr>
     </w:lvl>
   </w:abstractNum>
-  <w:abstractNum w:abstractNumId="5" w15:restartNumberingAfterBreak="0">
+  <w:abstractNum w:abstractNumId="6" w15:restartNumberingAfterBreak="0">
     <w:nsid w:val="58F33194"/>
     <w:multiLevelType w:val="hybridMultilevel"/>
     <w:tmpl w:val="EA8A69F6"/>
@@ -1974,7 +2631,7 @@
       </w:pPr>
     </w:lvl>
   </w:abstractNum>
-  <w:abstractNum w:abstractNumId="6" w15:restartNumberingAfterBreak="0">
+  <w:abstractNum w:abstractNumId="7" w15:restartNumberingAfterBreak="0">
     <w:nsid w:val="633A7C31"/>
     <w:multiLevelType w:val="hybridMultilevel"/>
     <w:tmpl w:val="704804D2"/>
@@ -2063,7 +2720,7 @@
       </w:pPr>
     </w:lvl>
   </w:abstractNum>
-  <w:abstractNum w:abstractNumId="7" w15:restartNumberingAfterBreak="0">
+  <w:abstractNum w:abstractNumId="8" w15:restartNumberingAfterBreak="0">
     <w:nsid w:val="76AE497E"/>
     <w:multiLevelType w:val="hybridMultilevel"/>
     <w:tmpl w:val="9BFA5AF4"/>
@@ -2153,28 +2810,31 @@
     </w:lvl>
   </w:abstractNum>
   <w:num w:numId="1" w16cid:durableId="86578239">
+    <w:abstractNumId w:val="6"/>
+  </w:num>
+  <w:num w:numId="2" w16cid:durableId="157817114">
+    <w:abstractNumId w:val="4"/>
+  </w:num>
+  <w:num w:numId="3" w16cid:durableId="1540973847">
     <w:abstractNumId w:val="5"/>
   </w:num>
-  <w:num w:numId="2" w16cid:durableId="157817114">
-    <w:abstractNumId w:val="3"/>
-  </w:num>
-  <w:num w:numId="3" w16cid:durableId="1540973847">
-    <w:abstractNumId w:val="4"/>
-  </w:num>
   <w:num w:numId="4" w16cid:durableId="1762025140">
-    <w:abstractNumId w:val="6"/>
+    <w:abstractNumId w:val="7"/>
   </w:num>
   <w:num w:numId="5" w16cid:durableId="1110970583">
     <w:abstractNumId w:val="1"/>
   </w:num>
   <w:num w:numId="6" w16cid:durableId="2131706566">
-    <w:abstractNumId w:val="7"/>
+    <w:abstractNumId w:val="8"/>
   </w:num>
   <w:num w:numId="7" w16cid:durableId="1901162078">
     <w:abstractNumId w:val="0"/>
   </w:num>
   <w:num w:numId="8" w16cid:durableId="1540820943">
     <w:abstractNumId w:val="2"/>
+  </w:num>
+  <w:num w:numId="9" w16cid:durableId="641617742">
+    <w:abstractNumId w:val="3"/>
   </w:num>
 </w:numbering>
 </file>

</xml_diff>

<commit_message>
major updates to news feed and expenses use cases
</commit_message>
<xml_diff>
--- a/docs/Use-cases/3-4-5_Use_cases.docx
+++ b/docs/Use-cases/3-4-5_Use_cases.docx
@@ -98,17 +98,6 @@
         </w:rPr>
         <w:t>:</w:t>
       </w:r>
-    </w:p>
-    <w:p>
-      <w:pPr>
-        <w:pStyle w:val="a3"/>
-        <w:jc w:val="both"/>
-        <w:rPr>
-          <w:sz w:val="32"/>
-          <w:szCs w:val="32"/>
-          <w:lang w:val="en-US"/>
-        </w:rPr>
-      </w:pPr>
     </w:p>
     <w:p>
       <w:pPr>
@@ -459,6 +448,17 @@
     </w:p>
     <w:p>
       <w:pPr>
+        <w:pStyle w:val="a3"/>
+        <w:ind w:left="1080"/>
+        <w:jc w:val="both"/>
+        <w:rPr>
+          <w:sz w:val="32"/>
+          <w:szCs w:val="32"/>
+        </w:rPr>
+      </w:pPr>
+    </w:p>
+    <w:p>
+      <w:pPr>
         <w:ind w:left="720"/>
         <w:jc w:val="both"/>
         <w:rPr>
@@ -544,15 +544,13 @@
         </w:rPr>
         <w:t xml:space="preserve">νω </w:t>
       </w:r>
-      <w:proofErr w:type="spellStart"/>
-      <w:r>
-        <w:rPr>
-          <w:sz w:val="32"/>
-          <w:szCs w:val="32"/>
-        </w:rPr>
-        <w:t>δεξία</w:t>
-      </w:r>
-      <w:proofErr w:type="spellEnd"/>
+      <w:r>
+        <w:rPr>
+          <w:sz w:val="32"/>
+          <w:szCs w:val="32"/>
+        </w:rPr>
+        <w:t>δεξιά</w:t>
+      </w:r>
       <w:r>
         <w:rPr>
           <w:sz w:val="32"/>
@@ -639,15 +637,13 @@
         </w:rPr>
         <w:t xml:space="preserve">Πατώντας το </w:t>
       </w:r>
-      <w:proofErr w:type="spellStart"/>
-      <w:r>
-        <w:rPr>
-          <w:sz w:val="32"/>
-          <w:szCs w:val="32"/>
-        </w:rPr>
-        <w:t>κουμπι</w:t>
-      </w:r>
-      <w:proofErr w:type="spellEnd"/>
+      <w:r>
+        <w:rPr>
+          <w:sz w:val="32"/>
+          <w:szCs w:val="32"/>
+        </w:rPr>
+        <w:t>κουμπί</w:t>
+      </w:r>
       <w:r>
         <w:rPr>
           <w:sz w:val="32"/>
@@ -680,8 +676,7 @@
     </w:p>
     <w:p>
       <w:pPr>
-        <w:pStyle w:val="a3"/>
-        <w:ind w:left="1080"/>
+        <w:ind w:left="720"/>
         <w:jc w:val="both"/>
         <w:rPr>
           <w:sz w:val="32"/>
@@ -710,6 +705,13 @@
           <w:szCs w:val="32"/>
         </w:rPr>
         <w:t>ροή</w:t>
+      </w:r>
+      <w:r>
+        <w:rPr>
+          <w:sz w:val="32"/>
+          <w:szCs w:val="32"/>
+        </w:rPr>
+        <w:t xml:space="preserve"> 2</w:t>
       </w:r>
       <w:r>
         <w:rPr>
@@ -921,6 +923,168 @@
         <w:ind w:left="720"/>
         <w:jc w:val="both"/>
         <w:rPr>
+          <w:sz w:val="32"/>
+          <w:szCs w:val="32"/>
+        </w:rPr>
+      </w:pPr>
+      <w:r>
+        <w:rPr>
+          <w:sz w:val="32"/>
+          <w:szCs w:val="32"/>
+        </w:rPr>
+        <w:t>Εναλλακτική Ροή 3:</w:t>
+      </w:r>
+    </w:p>
+    <w:p>
+      <w:pPr>
+        <w:pStyle w:val="a3"/>
+        <w:numPr>
+          <w:ilvl w:val="0"/>
+          <w:numId w:val="11"/>
+        </w:numPr>
+        <w:jc w:val="both"/>
+        <w:rPr>
+          <w:sz w:val="32"/>
+          <w:szCs w:val="32"/>
+        </w:rPr>
+      </w:pPr>
+      <w:r>
+        <w:rPr>
+          <w:sz w:val="32"/>
+          <w:szCs w:val="32"/>
+        </w:rPr>
+        <w:t>Ο χρήστης μπορεί να πατήσει το κουμπί «</w:t>
+      </w:r>
+      <w:r>
+        <w:rPr>
+          <w:sz w:val="32"/>
+          <w:szCs w:val="32"/>
+          <w:lang w:val="en-US"/>
+        </w:rPr>
+        <w:t>Edit</w:t>
+      </w:r>
+      <w:r>
+        <w:rPr>
+          <w:sz w:val="32"/>
+          <w:szCs w:val="32"/>
+        </w:rPr>
+        <w:t xml:space="preserve">» για να αλλάξει ό,τι </w:t>
+      </w:r>
+      <w:r>
+        <w:rPr>
+          <w:sz w:val="32"/>
+          <w:szCs w:val="32"/>
+          <w:lang w:val="en-US"/>
+        </w:rPr>
+        <w:t>comment</w:t>
+      </w:r>
+      <w:r>
+        <w:rPr>
+          <w:sz w:val="32"/>
+          <w:szCs w:val="32"/>
+        </w:rPr>
+        <w:t xml:space="preserve"> </w:t>
+      </w:r>
+      <w:r>
+        <w:rPr>
+          <w:sz w:val="32"/>
+          <w:szCs w:val="32"/>
+        </w:rPr>
+        <w:t xml:space="preserve">και </w:t>
+      </w:r>
+      <w:r>
+        <w:rPr>
+          <w:sz w:val="32"/>
+          <w:szCs w:val="32"/>
+          <w:lang w:val="en-US"/>
+        </w:rPr>
+        <w:t>post</w:t>
+      </w:r>
+      <w:r>
+        <w:rPr>
+          <w:sz w:val="32"/>
+          <w:szCs w:val="32"/>
+        </w:rPr>
+        <w:t xml:space="preserve"> </w:t>
+      </w:r>
+      <w:r>
+        <w:rPr>
+          <w:sz w:val="32"/>
+          <w:szCs w:val="32"/>
+        </w:rPr>
+        <w:t>έχει κάνει.</w:t>
+      </w:r>
+    </w:p>
+    <w:p>
+      <w:pPr>
+        <w:pStyle w:val="a3"/>
+        <w:numPr>
+          <w:ilvl w:val="0"/>
+          <w:numId w:val="11"/>
+        </w:numPr>
+        <w:jc w:val="both"/>
+        <w:rPr>
+          <w:sz w:val="32"/>
+          <w:szCs w:val="32"/>
+        </w:rPr>
+      </w:pPr>
+      <w:r>
+        <w:rPr>
+          <w:sz w:val="32"/>
+          <w:szCs w:val="32"/>
+        </w:rPr>
+        <w:t xml:space="preserve">Εμφανίζεται ξανά το μενού επεξεργασίας του </w:t>
+      </w:r>
+      <w:r>
+        <w:rPr>
+          <w:sz w:val="32"/>
+          <w:szCs w:val="32"/>
+          <w:lang w:val="en-US"/>
+        </w:rPr>
+        <w:t>post</w:t>
+      </w:r>
+      <w:r>
+        <w:rPr>
+          <w:sz w:val="32"/>
+          <w:szCs w:val="32"/>
+        </w:rPr>
+        <w:t xml:space="preserve"> </w:t>
+      </w:r>
+      <w:r>
+        <w:rPr>
+          <w:sz w:val="32"/>
+          <w:szCs w:val="32"/>
+        </w:rPr>
+        <w:t xml:space="preserve">ή του </w:t>
+      </w:r>
+      <w:r>
+        <w:rPr>
+          <w:sz w:val="32"/>
+          <w:szCs w:val="32"/>
+          <w:lang w:val="en-US"/>
+        </w:rPr>
+        <w:t>comment</w:t>
+      </w:r>
+      <w:r>
+        <w:rPr>
+          <w:sz w:val="32"/>
+          <w:szCs w:val="32"/>
+        </w:rPr>
+        <w:t xml:space="preserve"> </w:t>
+      </w:r>
+      <w:r>
+        <w:rPr>
+          <w:sz w:val="32"/>
+          <w:szCs w:val="32"/>
+        </w:rPr>
+        <w:t>για αλλαγές.</w:t>
+      </w:r>
+    </w:p>
+    <w:p>
+      <w:pPr>
+        <w:ind w:left="720"/>
+        <w:jc w:val="both"/>
+        <w:rPr>
           <w:b/>
           <w:bCs/>
           <w:sz w:val="32"/>
@@ -941,11 +1105,7 @@
           <w:lang w:val="en-US"/>
         </w:rPr>
       </w:pPr>
-    </w:p>
-    <w:p>
-      <w:pPr>
-        <w:ind w:left="720"/>
-        <w:jc w:val="both"/>
+      <w:r>
         <w:rPr>
           <w:b/>
           <w:bCs/>
@@ -953,42 +1113,6 @@
           <w:szCs w:val="32"/>
           <w:lang w:val="en-US"/>
         </w:rPr>
-      </w:pPr>
-    </w:p>
-    <w:p>
-      <w:pPr>
-        <w:ind w:left="720"/>
-        <w:jc w:val="both"/>
-        <w:rPr>
-          <w:b/>
-          <w:bCs/>
-          <w:sz w:val="32"/>
-          <w:szCs w:val="32"/>
-          <w:lang w:val="en-US"/>
-        </w:rPr>
-      </w:pPr>
-    </w:p>
-    <w:p>
-      <w:pPr>
-        <w:ind w:left="720"/>
-        <w:jc w:val="both"/>
-        <w:rPr>
-          <w:b/>
-          <w:bCs/>
-          <w:sz w:val="32"/>
-          <w:szCs w:val="32"/>
-          <w:lang w:val="en-US"/>
-        </w:rPr>
-      </w:pPr>
-      <w:r>
-        <w:rPr>
-          <w:b/>
-          <w:bCs/>
-          <w:sz w:val="32"/>
-          <w:szCs w:val="32"/>
-          <w:lang w:val="en-US"/>
-        </w:rPr>
-        <w:lastRenderedPageBreak/>
         <w:t>News Feed use case</w:t>
       </w:r>
     </w:p>
@@ -1190,7 +1314,179 @@
           <w:sz w:val="32"/>
           <w:szCs w:val="32"/>
         </w:rPr>
-        <w:t xml:space="preserve"> των νέων.</w:t>
+        <w:t xml:space="preserve"> των νέων</w:t>
+      </w:r>
+      <w:r>
+        <w:rPr>
+          <w:sz w:val="32"/>
+          <w:szCs w:val="32"/>
+        </w:rPr>
+        <w:t>, αλλά και να δει εξατομικευμένα νέα με τα κατάλληλα κουμπιά (που εξηγούνται στην Εναλλακτική ροή)</w:t>
+      </w:r>
+      <w:r>
+        <w:rPr>
+          <w:sz w:val="32"/>
+          <w:szCs w:val="32"/>
+        </w:rPr>
+        <w:t>.</w:t>
+      </w:r>
+    </w:p>
+    <w:p>
+      <w:pPr>
+        <w:pStyle w:val="a3"/>
+        <w:numPr>
+          <w:ilvl w:val="0"/>
+          <w:numId w:val="4"/>
+        </w:numPr>
+        <w:jc w:val="both"/>
+        <w:rPr>
+          <w:sz w:val="32"/>
+          <w:szCs w:val="32"/>
+        </w:rPr>
+      </w:pPr>
+      <w:r>
+        <w:rPr>
+          <w:sz w:val="32"/>
+          <w:szCs w:val="32"/>
+        </w:rPr>
+        <w:t>Ο χρήστης επιλέγει ένα νέο από τις καρτέλες που του παρουσιάζονται με τα νέα.</w:t>
+      </w:r>
+    </w:p>
+    <w:p>
+      <w:pPr>
+        <w:pStyle w:val="a3"/>
+        <w:numPr>
+          <w:ilvl w:val="0"/>
+          <w:numId w:val="4"/>
+        </w:numPr>
+        <w:jc w:val="both"/>
+        <w:rPr>
+          <w:sz w:val="32"/>
+          <w:szCs w:val="32"/>
+        </w:rPr>
+      </w:pPr>
+      <w:r>
+        <w:rPr>
+          <w:sz w:val="32"/>
+          <w:szCs w:val="32"/>
+        </w:rPr>
+        <w:t>Η σελίδα τον ανακατευθύνει στο άρθρο/ανακοίνωση/νέο.</w:t>
+      </w:r>
+    </w:p>
+    <w:p>
+      <w:pPr>
+        <w:pStyle w:val="a3"/>
+        <w:numPr>
+          <w:ilvl w:val="0"/>
+          <w:numId w:val="4"/>
+        </w:numPr>
+        <w:jc w:val="both"/>
+        <w:rPr>
+          <w:sz w:val="32"/>
+          <w:szCs w:val="32"/>
+        </w:rPr>
+      </w:pPr>
+      <w:r>
+        <w:rPr>
+          <w:sz w:val="32"/>
+          <w:szCs w:val="32"/>
+        </w:rPr>
+        <w:t>Ο χρήστης μπορεί να σχολιάσει το νέο πατώντας το κουμπί «</w:t>
+      </w:r>
+      <w:r>
+        <w:rPr>
+          <w:sz w:val="32"/>
+          <w:szCs w:val="32"/>
+          <w:lang w:val="en-US"/>
+        </w:rPr>
+        <w:t>comment</w:t>
+      </w:r>
+      <w:r>
+        <w:rPr>
+          <w:sz w:val="32"/>
+          <w:szCs w:val="32"/>
+        </w:rPr>
+        <w:t xml:space="preserve">» αλλά  και να απαντήσει σε άλλα </w:t>
+      </w:r>
+      <w:r>
+        <w:rPr>
+          <w:sz w:val="32"/>
+          <w:szCs w:val="32"/>
+          <w:lang w:val="en-US"/>
+        </w:rPr>
+        <w:t>comment</w:t>
+      </w:r>
+      <w:r>
+        <w:rPr>
+          <w:sz w:val="32"/>
+          <w:szCs w:val="32"/>
+        </w:rPr>
+        <w:t xml:space="preserve"> </w:t>
+      </w:r>
+      <w:r>
+        <w:rPr>
+          <w:sz w:val="32"/>
+          <w:szCs w:val="32"/>
+        </w:rPr>
+        <w:t xml:space="preserve">σε ένα </w:t>
+      </w:r>
+      <w:r>
+        <w:rPr>
+          <w:sz w:val="32"/>
+          <w:szCs w:val="32"/>
+          <w:lang w:val="en-US"/>
+        </w:rPr>
+        <w:t>comment</w:t>
+      </w:r>
+      <w:r>
+        <w:rPr>
+          <w:sz w:val="32"/>
+          <w:szCs w:val="32"/>
+        </w:rPr>
+        <w:t xml:space="preserve"> </w:t>
+      </w:r>
+      <w:r>
+        <w:rPr>
+          <w:sz w:val="32"/>
+          <w:szCs w:val="32"/>
+          <w:lang w:val="en-US"/>
+        </w:rPr>
+        <w:t>section</w:t>
+      </w:r>
+      <w:r>
+        <w:rPr>
+          <w:sz w:val="32"/>
+          <w:szCs w:val="32"/>
+        </w:rPr>
+        <w:t xml:space="preserve"> </w:t>
+      </w:r>
+      <w:r>
+        <w:rPr>
+          <w:sz w:val="32"/>
+          <w:szCs w:val="32"/>
+        </w:rPr>
+        <w:t>κάτω από το άρθρο.</w:t>
+      </w:r>
+    </w:p>
+    <w:p>
+      <w:pPr>
+        <w:pStyle w:val="a3"/>
+        <w:numPr>
+          <w:ilvl w:val="0"/>
+          <w:numId w:val="4"/>
+        </w:numPr>
+        <w:jc w:val="both"/>
+        <w:rPr>
+          <w:sz w:val="32"/>
+          <w:szCs w:val="32"/>
+        </w:rPr>
+      </w:pPr>
+      <w:r>
+        <w:rPr>
+          <w:sz w:val="32"/>
+          <w:szCs w:val="32"/>
+        </w:rPr>
+        <w:t>Κάτω από το άρθρο ο χρήστης προτείνεται άλλα παρόμοια νέα προς επιλογή.</w:t>
       </w:r>
     </w:p>
     <w:p>
@@ -1578,6 +1874,70 @@
     </w:p>
     <w:p>
       <w:pPr>
+        <w:pStyle w:val="a3"/>
+        <w:numPr>
+          <w:ilvl w:val="0"/>
+          <w:numId w:val="5"/>
+        </w:numPr>
+        <w:jc w:val="both"/>
+        <w:rPr>
+          <w:sz w:val="32"/>
+          <w:szCs w:val="32"/>
+        </w:rPr>
+      </w:pPr>
+      <w:r>
+        <w:rPr>
+          <w:sz w:val="32"/>
+          <w:szCs w:val="32"/>
+        </w:rPr>
+        <w:t>Η σελίδα τον ανακατευθύνει σε ταξινομημένη λίστα ανάλογα με τα εξατομικευμένη αναζήτησή του.</w:t>
+      </w:r>
+    </w:p>
+    <w:p>
+      <w:pPr>
+        <w:jc w:val="both"/>
+        <w:rPr>
+          <w:sz w:val="32"/>
+          <w:szCs w:val="32"/>
+        </w:rPr>
+      </w:pPr>
+    </w:p>
+    <w:p>
+      <w:pPr>
+        <w:jc w:val="both"/>
+        <w:rPr>
+          <w:sz w:val="32"/>
+          <w:szCs w:val="32"/>
+        </w:rPr>
+      </w:pPr>
+      <w:r>
+        <w:rPr>
+          <w:sz w:val="32"/>
+          <w:szCs w:val="32"/>
+        </w:rPr>
+        <w:tab/>
+      </w:r>
+    </w:p>
+    <w:p>
+      <w:pPr>
+        <w:jc w:val="both"/>
+        <w:rPr>
+          <w:sz w:val="32"/>
+          <w:szCs w:val="32"/>
+        </w:rPr>
+      </w:pPr>
+    </w:p>
+    <w:p>
+      <w:pPr>
+        <w:jc w:val="both"/>
+        <w:rPr>
+          <w:sz w:val="32"/>
+          <w:szCs w:val="32"/>
+        </w:rPr>
+      </w:pPr>
+    </w:p>
+    <w:p>
+      <w:pPr>
         <w:jc w:val="both"/>
         <w:rPr>
           <w:sz w:val="32"/>
@@ -1598,13 +1958,6 @@
       </w:pPr>
       <w:r>
         <w:rPr>
-          <w:sz w:val="32"/>
-          <w:szCs w:val="32"/>
-        </w:rPr>
-        <w:tab/>
-      </w:r>
-      <w:r>
-        <w:rPr>
           <w:b/>
           <w:bCs/>
           <w:sz w:val="32"/>
@@ -1613,7 +1966,6 @@
         </w:rPr>
         <w:t xml:space="preserve">Expenses </w:t>
       </w:r>
-      <w:proofErr w:type="gramStart"/>
       <w:r>
         <w:rPr>
           <w:b/>
@@ -1622,9 +1974,8 @@
           <w:szCs w:val="32"/>
           <w:lang w:val="en-US"/>
         </w:rPr>
-        <w:t>Tracking  use</w:t>
-      </w:r>
-      <w:proofErr w:type="gramEnd"/>
+        <w:t>Tracking use</w:t>
+      </w:r>
       <w:r>
         <w:rPr>
           <w:b/>
@@ -1633,8 +1984,20 @@
           <w:szCs w:val="32"/>
           <w:lang w:val="en-US"/>
         </w:rPr>
-        <w:t xml:space="preserve"> case</w:t>
-      </w:r>
+        <w:t xml:space="preserve"> </w:t>
+      </w:r>
+      <w:proofErr w:type="gramStart"/>
+      <w:r>
+        <w:rPr>
+          <w:b/>
+          <w:bCs/>
+          <w:sz w:val="32"/>
+          <w:szCs w:val="32"/>
+          <w:lang w:val="en-US"/>
+        </w:rPr>
+        <w:t>case</w:t>
+      </w:r>
+      <w:proofErr w:type="gramEnd"/>
     </w:p>
     <w:p>
       <w:pPr>
@@ -1739,7 +2102,22 @@
           <w:sz w:val="32"/>
           <w:szCs w:val="32"/>
         </w:rPr>
-        <w:t xml:space="preserve"> από το αμάξι επιλέγει τη καρτέλα «έξοδα».</w:t>
+        <w:t xml:space="preserve"> από το αμάξι επιλέγει τη καρτέλα «</w:t>
+      </w:r>
+      <w:r>
+        <w:rPr>
+          <w:sz w:val="32"/>
+          <w:szCs w:val="32"/>
+          <w:lang w:val="en-US"/>
+        </w:rPr>
+        <w:t>Expenses</w:t>
+      </w:r>
+      <w:r>
+        <w:rPr>
+          <w:sz w:val="32"/>
+          <w:szCs w:val="32"/>
+        </w:rPr>
+        <w:t>».</w:t>
       </w:r>
     </w:p>
     <w:p>
@@ -1760,23 +2138,78 @@
           <w:sz w:val="32"/>
           <w:szCs w:val="32"/>
         </w:rPr>
-        <w:t xml:space="preserve">Εμφανίζεται ένα </w:t>
-      </w:r>
-      <w:proofErr w:type="spellStart"/>
-      <w:r>
-        <w:rPr>
-          <w:sz w:val="32"/>
-          <w:szCs w:val="32"/>
-        </w:rPr>
-        <w:t>χρονολόγιο</w:t>
-      </w:r>
-      <w:proofErr w:type="spellEnd"/>
-      <w:r>
-        <w:rPr>
-          <w:sz w:val="32"/>
-          <w:szCs w:val="32"/>
-        </w:rPr>
-        <w:t xml:space="preserve"> με τα πιο πρόσφατα έξοδα. </w:t>
+        <w:t>Στην αρχική οθόνη εμφανίζεται</w:t>
+      </w:r>
+      <w:r>
+        <w:rPr>
+          <w:sz w:val="32"/>
+          <w:szCs w:val="32"/>
+        </w:rPr>
+        <w:t xml:space="preserve"> ένα χρονολόγιο με τα πιο πρόσφατα έξοδα</w:t>
+      </w:r>
+      <w:r>
+        <w:rPr>
+          <w:sz w:val="32"/>
+          <w:szCs w:val="32"/>
+        </w:rPr>
+        <w:t xml:space="preserve"> της ημέρας, ταξινομημένα από το νεότερο στο παλαιότερο</w:t>
+      </w:r>
+      <w:r>
+        <w:rPr>
+          <w:sz w:val="32"/>
+          <w:szCs w:val="32"/>
+        </w:rPr>
+        <w:t>.</w:t>
+      </w:r>
+      <w:r>
+        <w:rPr>
+          <w:sz w:val="32"/>
+          <w:szCs w:val="32"/>
+        </w:rPr>
+        <w:t xml:space="preserve"> Ο χρήστης πατάει το κουμπί «</w:t>
+      </w:r>
+      <w:r>
+        <w:rPr>
+          <w:sz w:val="32"/>
+          <w:szCs w:val="32"/>
+          <w:lang w:val="en-US"/>
+        </w:rPr>
+        <w:t>More</w:t>
+      </w:r>
+      <w:r>
+        <w:rPr>
+          <w:sz w:val="32"/>
+          <w:szCs w:val="32"/>
+        </w:rPr>
+        <w:t>»</w:t>
+      </w:r>
+      <w:r>
+        <w:rPr>
+          <w:sz w:val="32"/>
+          <w:szCs w:val="32"/>
+        </w:rPr>
+        <w:t>.</w:t>
+      </w:r>
+    </w:p>
+    <w:p>
+      <w:pPr>
+        <w:pStyle w:val="a3"/>
+        <w:numPr>
+          <w:ilvl w:val="0"/>
+          <w:numId w:val="7"/>
+        </w:numPr>
+        <w:jc w:val="both"/>
+        <w:rPr>
+          <w:sz w:val="32"/>
+          <w:szCs w:val="32"/>
+        </w:rPr>
+      </w:pPr>
+      <w:r>
+        <w:rPr>
+          <w:sz w:val="32"/>
+          <w:szCs w:val="32"/>
+        </w:rPr>
+        <w:t>Στην οθόνη εμφανίζεται το αναλυτικό χρονολόγιο των εξόδων, όπου ο χρήστης μπορεί να κάνει κύλιση προς τα κάτω και να δει όλα του τα έξοδα από την αρχή της καταγραφής μέχρι τα πιο πρόσφατα χρονολογημένα.</w:t>
       </w:r>
     </w:p>
     <w:p>
@@ -1805,19 +2238,23 @@
           <w:sz w:val="32"/>
           <w:szCs w:val="32"/>
         </w:rPr>
-        <w:t>Εναλλακτική Ροή:</w:t>
-      </w:r>
-    </w:p>
-    <w:p>
-      <w:pPr>
-        <w:pStyle w:val="a3"/>
-        <w:ind w:left="1080"/>
-        <w:jc w:val="both"/>
-        <w:rPr>
-          <w:sz w:val="32"/>
-          <w:szCs w:val="32"/>
-        </w:rPr>
-      </w:pPr>
+        <w:t>Εναλλακτική Ροή</w:t>
+      </w:r>
+      <w:r>
+        <w:rPr>
+          <w:sz w:val="32"/>
+          <w:szCs w:val="32"/>
+          <w:lang w:val="en-US"/>
+        </w:rPr>
+        <w:t xml:space="preserve"> 1</w:t>
+      </w:r>
+      <w:r>
+        <w:rPr>
+          <w:sz w:val="32"/>
+          <w:szCs w:val="32"/>
+        </w:rPr>
+        <w:t>:</w:t>
+      </w:r>
     </w:p>
     <w:p>
       <w:pPr>
@@ -1844,7 +2281,14 @@
           <w:sz w:val="32"/>
           <w:szCs w:val="32"/>
         </w:rPr>
-        <w:t xml:space="preserve"> επιπρόσθετα</w:t>
+        <w:t xml:space="preserve"> </w:t>
+      </w:r>
+      <w:r>
+        <w:rPr>
+          <w:sz w:val="32"/>
+          <w:szCs w:val="32"/>
+        </w:rPr>
+        <w:t>στην αρχική</w:t>
       </w:r>
       <w:r>
         <w:rPr>
@@ -1858,7 +2302,233 @@
           <w:sz w:val="32"/>
           <w:szCs w:val="32"/>
         </w:rPr>
-        <w:t>ανά ημέρα, ανά μήνα , ανά χρόνο για την ανάλυση εξόδων</w:t>
+        <w:t>«</w:t>
+      </w:r>
+      <w:r>
+        <w:rPr>
+          <w:sz w:val="32"/>
+          <w:szCs w:val="32"/>
+          <w:lang w:val="en-US"/>
+        </w:rPr>
+        <w:t>per</w:t>
+      </w:r>
+      <w:r>
+        <w:rPr>
+          <w:sz w:val="32"/>
+          <w:szCs w:val="32"/>
+        </w:rPr>
+        <w:t xml:space="preserve"> </w:t>
+      </w:r>
+      <w:r>
+        <w:rPr>
+          <w:sz w:val="32"/>
+          <w:szCs w:val="32"/>
+          <w:lang w:val="en-US"/>
+        </w:rPr>
+        <w:t>day</w:t>
+      </w:r>
+      <w:r>
+        <w:rPr>
+          <w:sz w:val="32"/>
+          <w:szCs w:val="32"/>
+        </w:rPr>
+        <w:t>»,</w:t>
+      </w:r>
+      <w:r>
+        <w:rPr>
+          <w:sz w:val="32"/>
+          <w:szCs w:val="32"/>
+        </w:rPr>
+        <w:t xml:space="preserve"> «</w:t>
+      </w:r>
+      <w:r>
+        <w:rPr>
+          <w:sz w:val="32"/>
+          <w:szCs w:val="32"/>
+          <w:lang w:val="en-US"/>
+        </w:rPr>
+        <w:t>per</w:t>
+      </w:r>
+      <w:r>
+        <w:rPr>
+          <w:sz w:val="32"/>
+          <w:szCs w:val="32"/>
+        </w:rPr>
+        <w:t xml:space="preserve"> </w:t>
+      </w:r>
+      <w:r>
+        <w:rPr>
+          <w:sz w:val="32"/>
+          <w:szCs w:val="32"/>
+          <w:lang w:val="en-US"/>
+        </w:rPr>
+        <w:t>week</w:t>
+      </w:r>
+      <w:r>
+        <w:rPr>
+          <w:sz w:val="32"/>
+          <w:szCs w:val="32"/>
+        </w:rPr>
+        <w:t>»</w:t>
+      </w:r>
+      <w:r>
+        <w:rPr>
+          <w:sz w:val="32"/>
+          <w:szCs w:val="32"/>
+        </w:rPr>
+        <w:t xml:space="preserve"> «</w:t>
+      </w:r>
+      <w:r>
+        <w:rPr>
+          <w:sz w:val="32"/>
+          <w:szCs w:val="32"/>
+          <w:lang w:val="en-US"/>
+        </w:rPr>
+        <w:t>per</w:t>
+      </w:r>
+      <w:r>
+        <w:rPr>
+          <w:sz w:val="32"/>
+          <w:szCs w:val="32"/>
+        </w:rPr>
+        <w:t xml:space="preserve"> </w:t>
+      </w:r>
+      <w:r>
+        <w:rPr>
+          <w:sz w:val="32"/>
+          <w:szCs w:val="32"/>
+          <w:lang w:val="en-US"/>
+        </w:rPr>
+        <w:t>month</w:t>
+      </w:r>
+      <w:r>
+        <w:rPr>
+          <w:sz w:val="32"/>
+          <w:szCs w:val="32"/>
+        </w:rPr>
+        <w:t>», «</w:t>
+      </w:r>
+      <w:r>
+        <w:rPr>
+          <w:sz w:val="32"/>
+          <w:szCs w:val="32"/>
+          <w:lang w:val="en-US"/>
+        </w:rPr>
+        <w:t>per</w:t>
+      </w:r>
+      <w:r>
+        <w:rPr>
+          <w:sz w:val="32"/>
+          <w:szCs w:val="32"/>
+        </w:rPr>
+        <w:t xml:space="preserve"> </w:t>
+      </w:r>
+      <w:r>
+        <w:rPr>
+          <w:sz w:val="32"/>
+          <w:szCs w:val="32"/>
+          <w:lang w:val="en-US"/>
+        </w:rPr>
+        <w:t>year</w:t>
+      </w:r>
+      <w:r>
+        <w:rPr>
+          <w:sz w:val="32"/>
+          <w:szCs w:val="32"/>
+        </w:rPr>
+        <w:t>» ,«</w:t>
+      </w:r>
+      <w:r>
+        <w:rPr>
+          <w:sz w:val="32"/>
+          <w:szCs w:val="32"/>
+          <w:lang w:val="en-US"/>
+        </w:rPr>
+        <w:t>all</w:t>
+      </w:r>
+      <w:r>
+        <w:rPr>
+          <w:sz w:val="32"/>
+          <w:szCs w:val="32"/>
+        </w:rPr>
+        <w:t>»</w:t>
+      </w:r>
+      <w:r>
+        <w:rPr>
+          <w:sz w:val="32"/>
+          <w:szCs w:val="32"/>
+        </w:rPr>
+        <w:t xml:space="preserve"> για την ανάλυση εξόδων</w:t>
+      </w:r>
+      <w:r>
+        <w:rPr>
+          <w:sz w:val="32"/>
+          <w:szCs w:val="32"/>
+        </w:rPr>
+        <w:t xml:space="preserve"> </w:t>
+      </w:r>
+      <w:r>
+        <w:rPr>
+          <w:sz w:val="32"/>
+          <w:szCs w:val="32"/>
+        </w:rPr>
+        <w:t>ανά ημέρα,</w:t>
+      </w:r>
+      <w:r>
+        <w:rPr>
+          <w:sz w:val="32"/>
+          <w:szCs w:val="32"/>
+        </w:rPr>
+        <w:t xml:space="preserve"> εβδομάδα,</w:t>
+      </w:r>
+      <w:r>
+        <w:rPr>
+          <w:sz w:val="32"/>
+          <w:szCs w:val="32"/>
+        </w:rPr>
+        <w:t xml:space="preserve"> μήνα</w:t>
+      </w:r>
+      <w:r>
+        <w:rPr>
+          <w:sz w:val="32"/>
+          <w:szCs w:val="32"/>
+        </w:rPr>
+        <w:t xml:space="preserve">, </w:t>
+      </w:r>
+      <w:r>
+        <w:rPr>
+          <w:sz w:val="32"/>
+          <w:szCs w:val="32"/>
+        </w:rPr>
+        <w:t xml:space="preserve">χρόνο και </w:t>
+      </w:r>
+      <w:r>
+        <w:rPr>
+          <w:sz w:val="32"/>
+          <w:szCs w:val="32"/>
+        </w:rPr>
+        <w:t>«</w:t>
+      </w:r>
+      <w:r>
+        <w:rPr>
+          <w:sz w:val="32"/>
+          <w:szCs w:val="32"/>
+        </w:rPr>
+        <w:t>όλα</w:t>
+      </w:r>
+      <w:r>
+        <w:rPr>
+          <w:sz w:val="32"/>
+          <w:szCs w:val="32"/>
+        </w:rPr>
+        <w:t>»</w:t>
+      </w:r>
+      <w:r>
+        <w:rPr>
+          <w:sz w:val="32"/>
+          <w:szCs w:val="32"/>
+        </w:rPr>
+        <w:t xml:space="preserve"> αντίστοιχα.</w:t>
       </w:r>
     </w:p>
     <w:p>
@@ -1908,17 +2578,476 @@
           <w:sz w:val="32"/>
           <w:szCs w:val="32"/>
         </w:rPr>
-        <w:t xml:space="preserve">με τα έξοδα ανά μέρα, μήνα, </w:t>
-      </w:r>
-      <w:proofErr w:type="spellStart"/>
-      <w:r>
-        <w:rPr>
-          <w:sz w:val="32"/>
-          <w:szCs w:val="32"/>
-        </w:rPr>
-        <w:t>χρόνοαντίστοιχα</w:t>
-      </w:r>
-      <w:proofErr w:type="spellEnd"/>
+        <w:t xml:space="preserve">που υποδεικνύουν τα συνολικά έξοδα σε </w:t>
+      </w:r>
+      <w:r>
+        <w:rPr>
+          <w:sz w:val="32"/>
+          <w:szCs w:val="32"/>
+          <w:lang w:val="en-US"/>
+        </w:rPr>
+        <w:t>bar</w:t>
+      </w:r>
+      <w:r>
+        <w:rPr>
+          <w:sz w:val="32"/>
+          <w:szCs w:val="32"/>
+        </w:rPr>
+        <w:t xml:space="preserve"> </w:t>
+      </w:r>
+      <w:r>
+        <w:rPr>
+          <w:sz w:val="32"/>
+          <w:szCs w:val="32"/>
+          <w:lang w:val="en-US"/>
+        </w:rPr>
+        <w:t>chart</w:t>
+      </w:r>
+      <w:r>
+        <w:rPr>
+          <w:sz w:val="32"/>
+          <w:szCs w:val="32"/>
+        </w:rPr>
+        <w:t xml:space="preserve"> </w:t>
+      </w:r>
+      <w:r>
+        <w:rPr>
+          <w:sz w:val="32"/>
+          <w:szCs w:val="32"/>
+        </w:rPr>
+        <w:t xml:space="preserve"> αλλά και ένα </w:t>
+      </w:r>
+      <w:r>
+        <w:rPr>
+          <w:sz w:val="32"/>
+          <w:szCs w:val="32"/>
+          <w:lang w:val="en-US"/>
+        </w:rPr>
+        <w:t>pie</w:t>
+      </w:r>
+      <w:r>
+        <w:rPr>
+          <w:sz w:val="32"/>
+          <w:szCs w:val="32"/>
+        </w:rPr>
+        <w:t xml:space="preserve"> </w:t>
+      </w:r>
+      <w:r>
+        <w:rPr>
+          <w:sz w:val="32"/>
+          <w:szCs w:val="32"/>
+          <w:lang w:val="en-US"/>
+        </w:rPr>
+        <w:t>chart</w:t>
+      </w:r>
+      <w:r>
+        <w:rPr>
+          <w:sz w:val="32"/>
+          <w:szCs w:val="32"/>
+        </w:rPr>
+        <w:t xml:space="preserve"> </w:t>
+      </w:r>
+      <w:r>
+        <w:rPr>
+          <w:sz w:val="32"/>
+          <w:szCs w:val="32"/>
+        </w:rPr>
+        <w:t>με τα είδη των εξόδων κάθε ημέρα, εβδομάδα, μήνα, χρόνο.</w:t>
+      </w:r>
+    </w:p>
+    <w:p>
+      <w:pPr>
+        <w:ind w:left="1080"/>
+        <w:jc w:val="both"/>
+        <w:rPr>
+          <w:sz w:val="32"/>
+          <w:szCs w:val="32"/>
+        </w:rPr>
+      </w:pPr>
+      <w:r>
+        <w:rPr>
+          <w:sz w:val="32"/>
+          <w:szCs w:val="32"/>
+        </w:rPr>
+        <w:t>Εναλλακτική Ροή 2:</w:t>
+      </w:r>
+    </w:p>
+    <w:p>
+      <w:pPr>
+        <w:pStyle w:val="a3"/>
+        <w:numPr>
+          <w:ilvl w:val="0"/>
+          <w:numId w:val="10"/>
+        </w:numPr>
+        <w:jc w:val="both"/>
+        <w:rPr>
+          <w:sz w:val="32"/>
+          <w:szCs w:val="32"/>
+        </w:rPr>
+      </w:pPr>
+      <w:r>
+        <w:rPr>
+          <w:sz w:val="32"/>
+          <w:szCs w:val="32"/>
+        </w:rPr>
+        <w:t>Ο χρήστης πατάει το κουμπί «</w:t>
+      </w:r>
+      <w:r>
+        <w:rPr>
+          <w:sz w:val="32"/>
+          <w:szCs w:val="32"/>
+          <w:lang w:val="en-US"/>
+        </w:rPr>
+        <w:t>Add</w:t>
+      </w:r>
+      <w:r>
+        <w:rPr>
+          <w:sz w:val="32"/>
+          <w:szCs w:val="32"/>
+        </w:rPr>
+        <w:t>» στην αρχική καρτέλα των εξόδων.</w:t>
+      </w:r>
+    </w:p>
+    <w:p>
+      <w:pPr>
+        <w:pStyle w:val="a3"/>
+        <w:numPr>
+          <w:ilvl w:val="0"/>
+          <w:numId w:val="10"/>
+        </w:numPr>
+        <w:jc w:val="both"/>
+        <w:rPr>
+          <w:sz w:val="32"/>
+          <w:szCs w:val="32"/>
+        </w:rPr>
+      </w:pPr>
+      <w:r>
+        <w:rPr>
+          <w:sz w:val="32"/>
+          <w:szCs w:val="32"/>
+        </w:rPr>
+        <w:t>Η σελίδα τον ανακατευθύνει στην διαμόρφωση του εξόδου.</w:t>
+      </w:r>
+    </w:p>
+    <w:p>
+      <w:pPr>
+        <w:pStyle w:val="a3"/>
+        <w:numPr>
+          <w:ilvl w:val="0"/>
+          <w:numId w:val="10"/>
+        </w:numPr>
+        <w:jc w:val="both"/>
+        <w:rPr>
+          <w:sz w:val="32"/>
+          <w:szCs w:val="32"/>
+        </w:rPr>
+      </w:pPr>
+      <w:r>
+        <w:rPr>
+          <w:sz w:val="32"/>
+          <w:szCs w:val="32"/>
+        </w:rPr>
+        <w:t>Στο κουτάκι «</w:t>
+      </w:r>
+      <w:r>
+        <w:rPr>
+          <w:sz w:val="32"/>
+          <w:szCs w:val="32"/>
+          <w:lang w:val="en-US"/>
+        </w:rPr>
+        <w:t>cost</w:t>
+      </w:r>
+      <w:r>
+        <w:rPr>
+          <w:sz w:val="32"/>
+          <w:szCs w:val="32"/>
+        </w:rPr>
+        <w:t>» ο χρήστης βάζει το κόστος του εξόδου.</w:t>
+      </w:r>
+    </w:p>
+    <w:p>
+      <w:pPr>
+        <w:pStyle w:val="a3"/>
+        <w:numPr>
+          <w:ilvl w:val="0"/>
+          <w:numId w:val="10"/>
+        </w:numPr>
+        <w:jc w:val="both"/>
+        <w:rPr>
+          <w:sz w:val="32"/>
+          <w:szCs w:val="32"/>
+        </w:rPr>
+      </w:pPr>
+      <w:r>
+        <w:rPr>
+          <w:sz w:val="32"/>
+          <w:szCs w:val="32"/>
+        </w:rPr>
+        <w:t>Στο κουτάκι «</w:t>
+      </w:r>
+      <w:r>
+        <w:rPr>
+          <w:sz w:val="32"/>
+          <w:szCs w:val="32"/>
+          <w:lang w:val="en-US"/>
+        </w:rPr>
+        <w:t>tag</w:t>
+      </w:r>
+      <w:r>
+        <w:rPr>
+          <w:sz w:val="32"/>
+          <w:szCs w:val="32"/>
+        </w:rPr>
+        <w:t>» ο χρήστης διαλέγει το είδος του εξόδου από «</w:t>
+      </w:r>
+      <w:r>
+        <w:rPr>
+          <w:sz w:val="32"/>
+          <w:szCs w:val="32"/>
+          <w:lang w:val="en-US"/>
+        </w:rPr>
+        <w:t>gas</w:t>
+      </w:r>
+      <w:r>
+        <w:rPr>
+          <w:sz w:val="32"/>
+          <w:szCs w:val="32"/>
+        </w:rPr>
+        <w:t>», «</w:t>
+      </w:r>
+      <w:r>
+        <w:rPr>
+          <w:sz w:val="32"/>
+          <w:szCs w:val="32"/>
+          <w:lang w:val="en-US"/>
+        </w:rPr>
+        <w:t>auto</w:t>
+      </w:r>
+      <w:r>
+        <w:rPr>
+          <w:sz w:val="32"/>
+          <w:szCs w:val="32"/>
+        </w:rPr>
+        <w:t xml:space="preserve"> </w:t>
+      </w:r>
+      <w:r>
+        <w:rPr>
+          <w:sz w:val="32"/>
+          <w:szCs w:val="32"/>
+          <w:lang w:val="en-US"/>
+        </w:rPr>
+        <w:t>repair</w:t>
+      </w:r>
+      <w:r>
+        <w:rPr>
+          <w:sz w:val="32"/>
+          <w:szCs w:val="32"/>
+        </w:rPr>
+        <w:t>», «</w:t>
+      </w:r>
+      <w:r>
+        <w:rPr>
+          <w:sz w:val="32"/>
+          <w:szCs w:val="32"/>
+          <w:lang w:val="en-US"/>
+        </w:rPr>
+        <w:t>insurance</w:t>
+      </w:r>
+      <w:r>
+        <w:rPr>
+          <w:sz w:val="32"/>
+          <w:szCs w:val="32"/>
+        </w:rPr>
+        <w:t>», «</w:t>
+      </w:r>
+      <w:r>
+        <w:rPr>
+          <w:sz w:val="32"/>
+          <w:szCs w:val="32"/>
+          <w:lang w:val="en-US"/>
+        </w:rPr>
+        <w:t>tolls</w:t>
+      </w:r>
+      <w:r>
+        <w:rPr>
+          <w:sz w:val="32"/>
+          <w:szCs w:val="32"/>
+        </w:rPr>
+        <w:t>», «</w:t>
+      </w:r>
+      <w:r>
+        <w:rPr>
+          <w:sz w:val="32"/>
+          <w:szCs w:val="32"/>
+          <w:lang w:val="en-US"/>
+        </w:rPr>
+        <w:t>roadside</w:t>
+      </w:r>
+      <w:r>
+        <w:rPr>
+          <w:sz w:val="32"/>
+          <w:szCs w:val="32"/>
+        </w:rPr>
+        <w:t xml:space="preserve"> </w:t>
+      </w:r>
+      <w:r>
+        <w:rPr>
+          <w:sz w:val="32"/>
+          <w:szCs w:val="32"/>
+          <w:lang w:val="en-US"/>
+        </w:rPr>
+        <w:t>assistance</w:t>
+      </w:r>
+      <w:r>
+        <w:rPr>
+          <w:sz w:val="32"/>
+          <w:szCs w:val="32"/>
+        </w:rPr>
+        <w:t>».</w:t>
+      </w:r>
+    </w:p>
+    <w:p>
+      <w:pPr>
+        <w:pStyle w:val="a3"/>
+        <w:numPr>
+          <w:ilvl w:val="0"/>
+          <w:numId w:val="10"/>
+        </w:numPr>
+        <w:jc w:val="both"/>
+        <w:rPr>
+          <w:sz w:val="32"/>
+          <w:szCs w:val="32"/>
+        </w:rPr>
+      </w:pPr>
+      <w:r>
+        <w:rPr>
+          <w:sz w:val="32"/>
+          <w:szCs w:val="32"/>
+        </w:rPr>
+        <w:t>Στο κουτάκι «</w:t>
+      </w:r>
+      <w:r>
+        <w:rPr>
+          <w:sz w:val="32"/>
+          <w:szCs w:val="32"/>
+          <w:lang w:val="en-US"/>
+        </w:rPr>
+        <w:t>date</w:t>
+      </w:r>
+      <w:r>
+        <w:rPr>
+          <w:sz w:val="32"/>
+          <w:szCs w:val="32"/>
+        </w:rPr>
+        <w:t>» ο χρήστης βάζει την ημερομηνία.</w:t>
+      </w:r>
+    </w:p>
+    <w:p>
+      <w:pPr>
+        <w:pStyle w:val="a3"/>
+        <w:numPr>
+          <w:ilvl w:val="0"/>
+          <w:numId w:val="10"/>
+        </w:numPr>
+        <w:jc w:val="both"/>
+        <w:rPr>
+          <w:sz w:val="32"/>
+          <w:szCs w:val="32"/>
+        </w:rPr>
+      </w:pPr>
+      <w:r>
+        <w:rPr>
+          <w:sz w:val="32"/>
+          <w:szCs w:val="32"/>
+        </w:rPr>
+        <w:t>Ο χρήστης πατάει το κουμπί «προσθήκη» για να προσθέσει έξοδο</w:t>
+      </w:r>
+    </w:p>
+    <w:p>
+      <w:pPr>
+        <w:ind w:left="720"/>
+        <w:rPr>
+          <w:sz w:val="32"/>
+          <w:szCs w:val="32"/>
+        </w:rPr>
+      </w:pPr>
+      <w:r>
+        <w:rPr>
+          <w:sz w:val="32"/>
+          <w:szCs w:val="32"/>
+        </w:rPr>
+        <w:t xml:space="preserve"> </w:t>
+      </w:r>
+      <w:r>
+        <w:rPr>
+          <w:sz w:val="32"/>
+          <w:szCs w:val="32"/>
+        </w:rPr>
+        <w:t xml:space="preserve"> </w:t>
+      </w:r>
+      <w:r>
+        <w:rPr>
+          <w:sz w:val="32"/>
+          <w:szCs w:val="32"/>
+        </w:rPr>
+        <w:t xml:space="preserve">   </w:t>
+      </w:r>
+      <w:r>
+        <w:rPr>
+          <w:sz w:val="32"/>
+          <w:szCs w:val="32"/>
+        </w:rPr>
+        <w:t>Εναλλακτική Ροή 3:</w:t>
+      </w:r>
+    </w:p>
+    <w:p>
+      <w:pPr>
+        <w:pStyle w:val="a3"/>
+        <w:numPr>
+          <w:ilvl w:val="0"/>
+          <w:numId w:val="12"/>
+        </w:numPr>
+        <w:rPr>
+          <w:sz w:val="32"/>
+          <w:szCs w:val="32"/>
+        </w:rPr>
+      </w:pPr>
+      <w:r>
+        <w:rPr>
+          <w:sz w:val="32"/>
+          <w:szCs w:val="32"/>
+        </w:rPr>
+        <w:t xml:space="preserve">Ο χρήστης </w:t>
+      </w:r>
+      <w:r>
+        <w:rPr>
+          <w:sz w:val="32"/>
+          <w:szCs w:val="32"/>
+        </w:rPr>
+        <w:t>με</w:t>
+      </w:r>
+      <w:r>
+        <w:rPr>
+          <w:sz w:val="32"/>
+          <w:szCs w:val="32"/>
+        </w:rPr>
+        <w:t xml:space="preserve"> το κουμπί «</w:t>
+      </w:r>
+      <w:r>
+        <w:rPr>
+          <w:sz w:val="32"/>
+          <w:szCs w:val="32"/>
+          <w:lang w:val="en-US"/>
+        </w:rPr>
+        <w:t>Edit</w:t>
+      </w:r>
+      <w:r>
+        <w:rPr>
+          <w:sz w:val="32"/>
+          <w:szCs w:val="32"/>
+        </w:rPr>
+        <w:t>» μπορεί να επεξεργαστεί όλες τις καταχωρήσεις εξόδων που έχει κάνει</w:t>
+      </w:r>
       <w:r>
         <w:rPr>
           <w:sz w:val="32"/>
@@ -1929,55 +3058,11 @@
     </w:p>
     <w:p>
       <w:pPr>
-        <w:ind w:left="720"/>
-        <w:rPr>
-          <w:sz w:val="32"/>
-          <w:szCs w:val="32"/>
-        </w:rPr>
-      </w:pPr>
-      <w:r>
-        <w:rPr>
-          <w:sz w:val="32"/>
-          <w:szCs w:val="32"/>
-        </w:rPr>
-        <w:t xml:space="preserve"> </w:t>
-      </w:r>
-      <w:r>
-        <w:rPr>
-          <w:sz w:val="32"/>
-          <w:szCs w:val="32"/>
-        </w:rPr>
-        <w:t xml:space="preserve"> </w:t>
-      </w:r>
-    </w:p>
-    <w:p>
-      <w:pPr>
-        <w:rPr>
-          <w:sz w:val="32"/>
-          <w:szCs w:val="32"/>
-        </w:rPr>
-      </w:pPr>
-    </w:p>
-    <w:p>
-      <w:pPr>
         <w:pStyle w:val="a3"/>
-        <w:rPr>
-          <w:sz w:val="32"/>
-          <w:szCs w:val="32"/>
-        </w:rPr>
-      </w:pPr>
-    </w:p>
-    <w:p>
-      <w:pPr>
-        <w:pStyle w:val="a3"/>
-        <w:rPr>
-          <w:sz w:val="32"/>
-          <w:szCs w:val="32"/>
-        </w:rPr>
-      </w:pPr>
-    </w:p>
-    <w:p>
-      <w:pPr>
+        <w:numPr>
+          <w:ilvl w:val="0"/>
+          <w:numId w:val="12"/>
+        </w:numPr>
         <w:rPr>
           <w:b/>
           <w:bCs/>
@@ -1985,16 +3070,43 @@
           <w:szCs w:val="32"/>
         </w:rPr>
       </w:pPr>
-    </w:p>
-    <w:p>
-      <w:pPr>
-        <w:rPr>
-          <w:b/>
-          <w:bCs/>
-          <w:sz w:val="32"/>
-          <w:szCs w:val="32"/>
-        </w:rPr>
-      </w:pPr>
+      <w:r>
+        <w:rPr>
+          <w:sz w:val="32"/>
+          <w:szCs w:val="32"/>
+        </w:rPr>
+        <w:t xml:space="preserve">Εμφανίζεται το μενού επεξεργασίας, όμοια με το </w:t>
+      </w:r>
+      <w:r>
+        <w:rPr>
+          <w:sz w:val="32"/>
+          <w:szCs w:val="32"/>
+          <w:lang w:val="en-US"/>
+        </w:rPr>
+        <w:t>edit</w:t>
+      </w:r>
+      <w:r>
+        <w:rPr>
+          <w:sz w:val="32"/>
+          <w:szCs w:val="32"/>
+        </w:rPr>
+        <w:t xml:space="preserve"> του </w:t>
+      </w:r>
+      <w:r>
+        <w:rPr>
+          <w:sz w:val="32"/>
+          <w:szCs w:val="32"/>
+          <w:lang w:val="en-US"/>
+        </w:rPr>
+        <w:t>forum</w:t>
+      </w:r>
+      <w:r>
+        <w:rPr>
+          <w:sz w:val="32"/>
+          <w:szCs w:val="32"/>
+        </w:rPr>
+        <w:t>.</w:t>
+      </w:r>
     </w:p>
     <w:sectPr>
       <w:pgSz w:w="11906" w:h="16838"/>
@@ -2365,6 +3477,95 @@
     </w:lvl>
   </w:abstractNum>
   <w:abstractNum w:abstractNumId="4" w15:restartNumberingAfterBreak="0">
+    <w:nsid w:val="39E308F6"/>
+    <w:multiLevelType w:val="hybridMultilevel"/>
+    <w:tmpl w:val="79BEEE8C"/>
+    <w:lvl w:ilvl="0" w:tplc="D7240A2C">
+      <w:start w:val="1"/>
+      <w:numFmt w:val="decimal"/>
+      <w:lvlText w:val="%1."/>
+      <w:lvlJc w:val="left"/>
+      <w:pPr>
+        <w:ind w:left="1080" w:hanging="360"/>
+      </w:pPr>
+      <w:rPr>
+        <w:rFonts w:hint="default"/>
+      </w:rPr>
+    </w:lvl>
+    <w:lvl w:ilvl="1" w:tplc="04080019" w:tentative="1">
+      <w:start w:val="1"/>
+      <w:numFmt w:val="lowerLetter"/>
+      <w:lvlText w:val="%2."/>
+      <w:lvlJc w:val="left"/>
+      <w:pPr>
+        <w:ind w:left="1800" w:hanging="360"/>
+      </w:pPr>
+    </w:lvl>
+    <w:lvl w:ilvl="2" w:tplc="0408001B" w:tentative="1">
+      <w:start w:val="1"/>
+      <w:numFmt w:val="lowerRoman"/>
+      <w:lvlText w:val="%3."/>
+      <w:lvlJc w:val="right"/>
+      <w:pPr>
+        <w:ind w:left="2520" w:hanging="180"/>
+      </w:pPr>
+    </w:lvl>
+    <w:lvl w:ilvl="3" w:tplc="0408000F" w:tentative="1">
+      <w:start w:val="1"/>
+      <w:numFmt w:val="decimal"/>
+      <w:lvlText w:val="%4."/>
+      <w:lvlJc w:val="left"/>
+      <w:pPr>
+        <w:ind w:left="3240" w:hanging="360"/>
+      </w:pPr>
+    </w:lvl>
+    <w:lvl w:ilvl="4" w:tplc="04080019" w:tentative="1">
+      <w:start w:val="1"/>
+      <w:numFmt w:val="lowerLetter"/>
+      <w:lvlText w:val="%5."/>
+      <w:lvlJc w:val="left"/>
+      <w:pPr>
+        <w:ind w:left="3960" w:hanging="360"/>
+      </w:pPr>
+    </w:lvl>
+    <w:lvl w:ilvl="5" w:tplc="0408001B" w:tentative="1">
+      <w:start w:val="1"/>
+      <w:numFmt w:val="lowerRoman"/>
+      <w:lvlText w:val="%6."/>
+      <w:lvlJc w:val="right"/>
+      <w:pPr>
+        <w:ind w:left="4680" w:hanging="180"/>
+      </w:pPr>
+    </w:lvl>
+    <w:lvl w:ilvl="6" w:tplc="0408000F" w:tentative="1">
+      <w:start w:val="1"/>
+      <w:numFmt w:val="decimal"/>
+      <w:lvlText w:val="%7."/>
+      <w:lvlJc w:val="left"/>
+      <w:pPr>
+        <w:ind w:left="5400" w:hanging="360"/>
+      </w:pPr>
+    </w:lvl>
+    <w:lvl w:ilvl="7" w:tplc="04080019" w:tentative="1">
+      <w:start w:val="1"/>
+      <w:numFmt w:val="lowerLetter"/>
+      <w:lvlText w:val="%8."/>
+      <w:lvlJc w:val="left"/>
+      <w:pPr>
+        <w:ind w:left="6120" w:hanging="360"/>
+      </w:pPr>
+    </w:lvl>
+    <w:lvl w:ilvl="8" w:tplc="0408001B" w:tentative="1">
+      <w:start w:val="1"/>
+      <w:numFmt w:val="lowerRoman"/>
+      <w:lvlText w:val="%9."/>
+      <w:lvlJc w:val="right"/>
+      <w:pPr>
+        <w:ind w:left="6840" w:hanging="180"/>
+      </w:pPr>
+    </w:lvl>
+  </w:abstractNum>
+  <w:abstractNum w:abstractNumId="5" w15:restartNumberingAfterBreak="0">
     <w:nsid w:val="3D715437"/>
     <w:multiLevelType w:val="hybridMultilevel"/>
     <w:tmpl w:val="26A01496"/>
@@ -2453,7 +3654,98 @@
       </w:pPr>
     </w:lvl>
   </w:abstractNum>
-  <w:abstractNum w:abstractNumId="5" w15:restartNumberingAfterBreak="0">
+  <w:abstractNum w:abstractNumId="6" w15:restartNumberingAfterBreak="0">
+    <w:nsid w:val="531355B7"/>
+    <w:multiLevelType w:val="hybridMultilevel"/>
+    <w:tmpl w:val="199247BC"/>
+    <w:lvl w:ilvl="0" w:tplc="616E14D8">
+      <w:start w:val="1"/>
+      <w:numFmt w:val="decimal"/>
+      <w:lvlText w:val="%1."/>
+      <w:lvlJc w:val="left"/>
+      <w:pPr>
+        <w:ind w:left="1440" w:hanging="360"/>
+      </w:pPr>
+      <w:rPr>
+        <w:rFonts w:hint="default"/>
+        <w:b w:val="0"/>
+        <w:bCs w:val="0"/>
+      </w:rPr>
+    </w:lvl>
+    <w:lvl w:ilvl="1" w:tplc="04080019" w:tentative="1">
+      <w:start w:val="1"/>
+      <w:numFmt w:val="lowerLetter"/>
+      <w:lvlText w:val="%2."/>
+      <w:lvlJc w:val="left"/>
+      <w:pPr>
+        <w:ind w:left="2160" w:hanging="360"/>
+      </w:pPr>
+    </w:lvl>
+    <w:lvl w:ilvl="2" w:tplc="0408001B" w:tentative="1">
+      <w:start w:val="1"/>
+      <w:numFmt w:val="lowerRoman"/>
+      <w:lvlText w:val="%3."/>
+      <w:lvlJc w:val="right"/>
+      <w:pPr>
+        <w:ind w:left="2880" w:hanging="180"/>
+      </w:pPr>
+    </w:lvl>
+    <w:lvl w:ilvl="3" w:tplc="0408000F" w:tentative="1">
+      <w:start w:val="1"/>
+      <w:numFmt w:val="decimal"/>
+      <w:lvlText w:val="%4."/>
+      <w:lvlJc w:val="left"/>
+      <w:pPr>
+        <w:ind w:left="3600" w:hanging="360"/>
+      </w:pPr>
+    </w:lvl>
+    <w:lvl w:ilvl="4" w:tplc="04080019" w:tentative="1">
+      <w:start w:val="1"/>
+      <w:numFmt w:val="lowerLetter"/>
+      <w:lvlText w:val="%5."/>
+      <w:lvlJc w:val="left"/>
+      <w:pPr>
+        <w:ind w:left="4320" w:hanging="360"/>
+      </w:pPr>
+    </w:lvl>
+    <w:lvl w:ilvl="5" w:tplc="0408001B" w:tentative="1">
+      <w:start w:val="1"/>
+      <w:numFmt w:val="lowerRoman"/>
+      <w:lvlText w:val="%6."/>
+      <w:lvlJc w:val="right"/>
+      <w:pPr>
+        <w:ind w:left="5040" w:hanging="180"/>
+      </w:pPr>
+    </w:lvl>
+    <w:lvl w:ilvl="6" w:tplc="0408000F" w:tentative="1">
+      <w:start w:val="1"/>
+      <w:numFmt w:val="decimal"/>
+      <w:lvlText w:val="%7."/>
+      <w:lvlJc w:val="left"/>
+      <w:pPr>
+        <w:ind w:left="5760" w:hanging="360"/>
+      </w:pPr>
+    </w:lvl>
+    <w:lvl w:ilvl="7" w:tplc="04080019" w:tentative="1">
+      <w:start w:val="1"/>
+      <w:numFmt w:val="lowerLetter"/>
+      <w:lvlText w:val="%8."/>
+      <w:lvlJc w:val="left"/>
+      <w:pPr>
+        <w:ind w:left="6480" w:hanging="360"/>
+      </w:pPr>
+    </w:lvl>
+    <w:lvl w:ilvl="8" w:tplc="0408001B" w:tentative="1">
+      <w:start w:val="1"/>
+      <w:numFmt w:val="lowerRoman"/>
+      <w:lvlText w:val="%9."/>
+      <w:lvlJc w:val="right"/>
+      <w:pPr>
+        <w:ind w:left="7200" w:hanging="180"/>
+      </w:pPr>
+    </w:lvl>
+  </w:abstractNum>
+  <w:abstractNum w:abstractNumId="7" w15:restartNumberingAfterBreak="0">
     <w:nsid w:val="55415938"/>
     <w:multiLevelType w:val="hybridMultilevel"/>
     <w:tmpl w:val="F0081600"/>
@@ -2542,7 +3834,7 @@
       </w:pPr>
     </w:lvl>
   </w:abstractNum>
-  <w:abstractNum w:abstractNumId="6" w15:restartNumberingAfterBreak="0">
+  <w:abstractNum w:abstractNumId="8" w15:restartNumberingAfterBreak="0">
     <w:nsid w:val="58F33194"/>
     <w:multiLevelType w:val="hybridMultilevel"/>
     <w:tmpl w:val="EA8A69F6"/>
@@ -2631,7 +3923,96 @@
       </w:pPr>
     </w:lvl>
   </w:abstractNum>
-  <w:abstractNum w:abstractNumId="7" w15:restartNumberingAfterBreak="0">
+  <w:abstractNum w:abstractNumId="9" w15:restartNumberingAfterBreak="0">
+    <w:nsid w:val="622278C6"/>
+    <w:multiLevelType w:val="hybridMultilevel"/>
+    <w:tmpl w:val="C8F4DAE6"/>
+    <w:lvl w:ilvl="0" w:tplc="AEBCE49C">
+      <w:start w:val="1"/>
+      <w:numFmt w:val="decimal"/>
+      <w:lvlText w:val="%1."/>
+      <w:lvlJc w:val="left"/>
+      <w:pPr>
+        <w:ind w:left="1440" w:hanging="360"/>
+      </w:pPr>
+      <w:rPr>
+        <w:rFonts w:hint="default"/>
+      </w:rPr>
+    </w:lvl>
+    <w:lvl w:ilvl="1" w:tplc="04080019" w:tentative="1">
+      <w:start w:val="1"/>
+      <w:numFmt w:val="lowerLetter"/>
+      <w:lvlText w:val="%2."/>
+      <w:lvlJc w:val="left"/>
+      <w:pPr>
+        <w:ind w:left="2160" w:hanging="360"/>
+      </w:pPr>
+    </w:lvl>
+    <w:lvl w:ilvl="2" w:tplc="0408001B" w:tentative="1">
+      <w:start w:val="1"/>
+      <w:numFmt w:val="lowerRoman"/>
+      <w:lvlText w:val="%3."/>
+      <w:lvlJc w:val="right"/>
+      <w:pPr>
+        <w:ind w:left="2880" w:hanging="180"/>
+      </w:pPr>
+    </w:lvl>
+    <w:lvl w:ilvl="3" w:tplc="0408000F" w:tentative="1">
+      <w:start w:val="1"/>
+      <w:numFmt w:val="decimal"/>
+      <w:lvlText w:val="%4."/>
+      <w:lvlJc w:val="left"/>
+      <w:pPr>
+        <w:ind w:left="3600" w:hanging="360"/>
+      </w:pPr>
+    </w:lvl>
+    <w:lvl w:ilvl="4" w:tplc="04080019" w:tentative="1">
+      <w:start w:val="1"/>
+      <w:numFmt w:val="lowerLetter"/>
+      <w:lvlText w:val="%5."/>
+      <w:lvlJc w:val="left"/>
+      <w:pPr>
+        <w:ind w:left="4320" w:hanging="360"/>
+      </w:pPr>
+    </w:lvl>
+    <w:lvl w:ilvl="5" w:tplc="0408001B" w:tentative="1">
+      <w:start w:val="1"/>
+      <w:numFmt w:val="lowerRoman"/>
+      <w:lvlText w:val="%6."/>
+      <w:lvlJc w:val="right"/>
+      <w:pPr>
+        <w:ind w:left="5040" w:hanging="180"/>
+      </w:pPr>
+    </w:lvl>
+    <w:lvl w:ilvl="6" w:tplc="0408000F" w:tentative="1">
+      <w:start w:val="1"/>
+      <w:numFmt w:val="decimal"/>
+      <w:lvlText w:val="%7."/>
+      <w:lvlJc w:val="left"/>
+      <w:pPr>
+        <w:ind w:left="5760" w:hanging="360"/>
+      </w:pPr>
+    </w:lvl>
+    <w:lvl w:ilvl="7" w:tplc="04080019" w:tentative="1">
+      <w:start w:val="1"/>
+      <w:numFmt w:val="lowerLetter"/>
+      <w:lvlText w:val="%8."/>
+      <w:lvlJc w:val="left"/>
+      <w:pPr>
+        <w:ind w:left="6480" w:hanging="360"/>
+      </w:pPr>
+    </w:lvl>
+    <w:lvl w:ilvl="8" w:tplc="0408001B" w:tentative="1">
+      <w:start w:val="1"/>
+      <w:numFmt w:val="lowerRoman"/>
+      <w:lvlText w:val="%9."/>
+      <w:lvlJc w:val="right"/>
+      <w:pPr>
+        <w:ind w:left="7200" w:hanging="180"/>
+      </w:pPr>
+    </w:lvl>
+  </w:abstractNum>
+  <w:abstractNum w:abstractNumId="10" w15:restartNumberingAfterBreak="0">
     <w:nsid w:val="633A7C31"/>
     <w:multiLevelType w:val="hybridMultilevel"/>
     <w:tmpl w:val="704804D2"/>
@@ -2720,7 +4101,7 @@
       </w:pPr>
     </w:lvl>
   </w:abstractNum>
-  <w:abstractNum w:abstractNumId="8" w15:restartNumberingAfterBreak="0">
+  <w:abstractNum w:abstractNumId="11" w15:restartNumberingAfterBreak="0">
     <w:nsid w:val="76AE497E"/>
     <w:multiLevelType w:val="hybridMultilevel"/>
     <w:tmpl w:val="9BFA5AF4"/>
@@ -2810,22 +4191,22 @@
     </w:lvl>
   </w:abstractNum>
   <w:num w:numId="1" w16cid:durableId="86578239">
-    <w:abstractNumId w:val="6"/>
+    <w:abstractNumId w:val="8"/>
   </w:num>
   <w:num w:numId="2" w16cid:durableId="157817114">
-    <w:abstractNumId w:val="4"/>
+    <w:abstractNumId w:val="5"/>
   </w:num>
   <w:num w:numId="3" w16cid:durableId="1540973847">
-    <w:abstractNumId w:val="5"/>
+    <w:abstractNumId w:val="7"/>
   </w:num>
   <w:num w:numId="4" w16cid:durableId="1762025140">
-    <w:abstractNumId w:val="7"/>
+    <w:abstractNumId w:val="10"/>
   </w:num>
   <w:num w:numId="5" w16cid:durableId="1110970583">
     <w:abstractNumId w:val="1"/>
   </w:num>
   <w:num w:numId="6" w16cid:durableId="2131706566">
-    <w:abstractNumId w:val="8"/>
+    <w:abstractNumId w:val="11"/>
   </w:num>
   <w:num w:numId="7" w16cid:durableId="1901162078">
     <w:abstractNumId w:val="0"/>
@@ -2835,6 +4216,15 @@
   </w:num>
   <w:num w:numId="9" w16cid:durableId="641617742">
     <w:abstractNumId w:val="3"/>
+  </w:num>
+  <w:num w:numId="10" w16cid:durableId="219823750">
+    <w:abstractNumId w:val="9"/>
+  </w:num>
+  <w:num w:numId="11" w16cid:durableId="1034886441">
+    <w:abstractNumId w:val="4"/>
+  </w:num>
+  <w:num w:numId="12" w16cid:durableId="279579432">
+    <w:abstractNumId w:val="6"/>
   </w:num>
 </w:numbering>
 </file>

</xml_diff>